<commit_message>
New package dataset generated with realistic status distributions.
</commit_message>
<xml_diff>
--- a/Assignment/Submission Document.docx
+++ b/Assignment/Submission Document.docx
@@ -992,15 +992,25 @@
       </w:r>
     </w:p>
     <w:p>
-      <w:fldSimple w:instr=" TOC \h \z \c &quot;Figure&quot; ">
-        <w:r>
-          <w:rPr>
-            <w:b/>
-            <w:bCs/>
-          </w:rPr>
-          <w:t>No table of figures entries found.</w:t>
-        </w:r>
-      </w:fldSimple>
+      <w:r>
+        <w:fldChar w:fldCharType="begin"/>
+      </w:r>
+      <w:r>
+        <w:instrText xml:space="preserve"> TOC \h \z \c "Figure" </w:instrText>
+      </w:r>
+      <w:r>
+        <w:fldChar w:fldCharType="separate"/>
+      </w:r>
+      <w:r>
+        <w:rPr>
+          <w:b/>
+          <w:bCs/>
+        </w:rPr>
+        <w:t>No table of figures entries found.</w:t>
+      </w:r>
+      <w:r>
+        <w:fldChar w:fldCharType="end"/>
+      </w:r>
     </w:p>
     <w:p>
       <w:r>
@@ -1208,6 +1218,30 @@
         <w:tab/>
         <w:t>Sender has paid for postage</w:t>
       </w:r>
+      <w:r>
+        <w:rPr>
+          <w:color w:val="2E74B5" w:themeColor="accent5" w:themeShade="BF"/>
+        </w:rPr>
+        <w:tab/>
+      </w:r>
+      <w:r>
+        <w:rPr>
+          <w:color w:val="2E74B5" w:themeColor="accent5" w:themeShade="BF"/>
+        </w:rPr>
+        <w:tab/>
+      </w:r>
+      <w:r>
+        <w:rPr>
+          <w:color w:val="2E74B5" w:themeColor="accent5" w:themeShade="BF"/>
+        </w:rPr>
+        <w:tab/>
+      </w:r>
+      <w:r>
+        <w:rPr>
+          <w:color w:val="2E74B5" w:themeColor="accent5" w:themeShade="BF"/>
+        </w:rPr>
+        <w:t>29</w:t>
+      </w:r>
     </w:p>
     <w:p>
       <w:pPr>
@@ -1265,6 +1299,19 @@
         </w:rPr>
         <w:t>Package has been dispatched from source</w:t>
       </w:r>
+      <w:r>
+        <w:rPr>
+          <w:color w:val="2E74B5" w:themeColor="accent5" w:themeShade="BF"/>
+        </w:rPr>
+        <w:tab/>
+        <w:t>4</w:t>
+      </w:r>
+      <w:r>
+        <w:rPr>
+          <w:color w:val="2E74B5" w:themeColor="accent5" w:themeShade="BF"/>
+        </w:rPr>
+        <w:t>4</w:t>
+      </w:r>
     </w:p>
     <w:p>
       <w:pPr>
@@ -1322,6 +1369,25 @@
         </w:rPr>
         <w:t>Package is en-route to destination</w:t>
       </w:r>
+      <w:r>
+        <w:rPr>
+          <w:color w:val="2E74B5" w:themeColor="accent5" w:themeShade="BF"/>
+        </w:rPr>
+        <w:tab/>
+      </w:r>
+      <w:r>
+        <w:rPr>
+          <w:color w:val="2E74B5" w:themeColor="accent5" w:themeShade="BF"/>
+        </w:rPr>
+        <w:tab/>
+        <w:t>5</w:t>
+      </w:r>
+      <w:r>
+        <w:rPr>
+          <w:color w:val="2E74B5" w:themeColor="accent5" w:themeShade="BF"/>
+        </w:rPr>
+        <w:t>0</w:t>
+      </w:r>
     </w:p>
     <w:p>
       <w:pPr>
@@ -1379,6 +1445,25 @@
         </w:rPr>
         <w:t>Package is being delivered shortly</w:t>
       </w:r>
+      <w:r>
+        <w:rPr>
+          <w:color w:val="2E74B5" w:themeColor="accent5" w:themeShade="BF"/>
+        </w:rPr>
+        <w:tab/>
+      </w:r>
+      <w:r>
+        <w:rPr>
+          <w:color w:val="2E74B5" w:themeColor="accent5" w:themeShade="BF"/>
+        </w:rPr>
+        <w:tab/>
+        <w:t>4</w:t>
+      </w:r>
+      <w:r>
+        <w:rPr>
+          <w:color w:val="2E74B5" w:themeColor="accent5" w:themeShade="BF"/>
+        </w:rPr>
+        <w:t>0</w:t>
+      </w:r>
     </w:p>
     <w:p>
       <w:pPr>
@@ -1447,24 +1532,43 @@
         </w:rPr>
         <w:t>Package was delivered to addressee</w:t>
       </w:r>
-    </w:p>
-    <w:p>
-      <w:pPr>
-        <w:pStyle w:val="NoSpacing"/>
+      <w:r>
         <w:rPr>
           <w:color w:val="538135" w:themeColor="accent6" w:themeShade="BF"/>
         </w:rPr>
-      </w:pPr>
+        <w:tab/>
+      </w:r>
       <w:r>
         <w:rPr>
           <w:color w:val="538135" w:themeColor="accent6" w:themeShade="BF"/>
         </w:rPr>
         <w:tab/>
+        <w:t>4</w:t>
       </w:r>
       <w:r>
         <w:rPr>
           <w:color w:val="538135" w:themeColor="accent6" w:themeShade="BF"/>
         </w:rPr>
+        <w:t>1</w:t>
+      </w:r>
+    </w:p>
+    <w:p>
+      <w:pPr>
+        <w:pStyle w:val="NoSpacing"/>
+        <w:rPr>
+          <w:color w:val="538135" w:themeColor="accent6" w:themeShade="BF"/>
+        </w:rPr>
+      </w:pPr>
+      <w:r>
+        <w:rPr>
+          <w:color w:val="538135" w:themeColor="accent6" w:themeShade="BF"/>
+        </w:rPr>
+        <w:tab/>
+      </w:r>
+      <w:r>
+        <w:rPr>
+          <w:color w:val="538135" w:themeColor="accent6" w:themeShade="BF"/>
+        </w:rPr>
         <w:t>D</w:t>
       </w:r>
       <w:r>
@@ -1507,21 +1611,46 @@
         <w:rPr>
           <w:color w:val="538135" w:themeColor="accent6" w:themeShade="BF"/>
         </w:rPr>
+        <w:tab/>
+      </w:r>
+      <w:r>
+        <w:rPr>
+          <w:color w:val="538135" w:themeColor="accent6" w:themeShade="BF"/>
+        </w:rPr>
         <w:t>Package was left with neighbour</w:t>
       </w:r>
-    </w:p>
-    <w:p>
-      <w:pPr>
-        <w:pStyle w:val="NoSpacing"/>
+      <w:r>
         <w:rPr>
           <w:color w:val="538135" w:themeColor="accent6" w:themeShade="BF"/>
         </w:rPr>
-      </w:pPr>
+        <w:tab/>
+      </w:r>
       <w:r>
         <w:rPr>
           <w:color w:val="538135" w:themeColor="accent6" w:themeShade="BF"/>
         </w:rPr>
         <w:tab/>
+        <w:t>4</w:t>
+      </w:r>
+      <w:r>
+        <w:rPr>
+          <w:color w:val="538135" w:themeColor="accent6" w:themeShade="BF"/>
+        </w:rPr>
+        <w:t>0</w:t>
+      </w:r>
+    </w:p>
+    <w:p>
+      <w:pPr>
+        <w:pStyle w:val="NoSpacing"/>
+        <w:rPr>
+          <w:color w:val="538135" w:themeColor="accent6" w:themeShade="BF"/>
+        </w:rPr>
+      </w:pPr>
+      <w:r>
+        <w:rPr>
+          <w:color w:val="538135" w:themeColor="accent6" w:themeShade="BF"/>
+        </w:rPr>
+        <w:tab/>
         <w:t>D3</w:t>
       </w:r>
       <w:r>
@@ -1560,6 +1689,19 @@
         </w:rPr>
         <w:t>Package must be collected from destination</w:t>
       </w:r>
+      <w:r>
+        <w:rPr>
+          <w:color w:val="538135" w:themeColor="accent6" w:themeShade="BF"/>
+        </w:rPr>
+        <w:tab/>
+        <w:t>5</w:t>
+      </w:r>
+      <w:r>
+        <w:rPr>
+          <w:color w:val="538135" w:themeColor="accent6" w:themeShade="BF"/>
+        </w:rPr>
+        <w:t>2</w:t>
+      </w:r>
     </w:p>
     <w:p>
       <w:pPr>
@@ -1612,19 +1754,38 @@
         </w:rPr>
         <w:t>Package was returned to sender</w:t>
       </w:r>
-    </w:p>
-    <w:p>
-      <w:pPr>
-        <w:pStyle w:val="NoSpacing"/>
+      <w:r>
         <w:rPr>
           <w:color w:val="BF8F00" w:themeColor="accent4" w:themeShade="BF"/>
         </w:rPr>
-      </w:pPr>
+        <w:tab/>
+      </w:r>
       <w:r>
         <w:rPr>
           <w:color w:val="BF8F00" w:themeColor="accent4" w:themeShade="BF"/>
         </w:rPr>
         <w:tab/>
+        <w:t>3</w:t>
+      </w:r>
+      <w:r>
+        <w:rPr>
+          <w:color w:val="BF8F00" w:themeColor="accent4" w:themeShade="BF"/>
+        </w:rPr>
+        <w:t>1</w:t>
+      </w:r>
+    </w:p>
+    <w:p>
+      <w:pPr>
+        <w:pStyle w:val="NoSpacing"/>
+        <w:rPr>
+          <w:color w:val="BF8F00" w:themeColor="accent4" w:themeShade="BF"/>
+        </w:rPr>
+      </w:pPr>
+      <w:r>
+        <w:rPr>
+          <w:color w:val="BF8F00" w:themeColor="accent4" w:themeShade="BF"/>
+        </w:rPr>
+        <w:tab/>
         <w:t>R2</w:t>
       </w:r>
       <w:r>
@@ -1653,6 +1814,31 @@
         <w:tab/>
         <w:t>Package was returned to depot</w:t>
       </w:r>
+      <w:r>
+        <w:rPr>
+          <w:color w:val="BF8F00" w:themeColor="accent4" w:themeShade="BF"/>
+        </w:rPr>
+        <w:tab/>
+      </w:r>
+      <w:r>
+        <w:rPr>
+          <w:color w:val="BF8F00" w:themeColor="accent4" w:themeShade="BF"/>
+        </w:rPr>
+        <w:tab/>
+      </w:r>
+      <w:r>
+        <w:rPr>
+          <w:color w:val="BF8F00" w:themeColor="accent4" w:themeShade="BF"/>
+        </w:rPr>
+        <w:tab/>
+        <w:t>4</w:t>
+      </w:r>
+      <w:r>
+        <w:rPr>
+          <w:color w:val="BF8F00" w:themeColor="accent4" w:themeShade="BF"/>
+        </w:rPr>
+        <w:t>0</w:t>
+      </w:r>
     </w:p>
     <w:p>
       <w:pPr>
@@ -1705,19 +1891,50 @@
         </w:rPr>
         <w:t>Import fee to be paid</w:t>
       </w:r>
-    </w:p>
-    <w:p>
-      <w:pPr>
-        <w:pStyle w:val="NoSpacing"/>
+      <w:r>
         <w:rPr>
           <w:color w:val="C45911" w:themeColor="accent2" w:themeShade="BF"/>
         </w:rPr>
-      </w:pPr>
+        <w:tab/>
+      </w:r>
       <w:r>
         <w:rPr>
           <w:color w:val="C45911" w:themeColor="accent2" w:themeShade="BF"/>
         </w:rPr>
         <w:tab/>
+      </w:r>
+      <w:r>
+        <w:rPr>
+          <w:color w:val="C45911" w:themeColor="accent2" w:themeShade="BF"/>
+        </w:rPr>
+        <w:tab/>
+      </w:r>
+      <w:r>
+        <w:rPr>
+          <w:color w:val="C45911" w:themeColor="accent2" w:themeShade="BF"/>
+        </w:rPr>
+        <w:tab/>
+        <w:t>4</w:t>
+      </w:r>
+      <w:r>
+        <w:rPr>
+          <w:color w:val="C45911" w:themeColor="accent2" w:themeShade="BF"/>
+        </w:rPr>
+        <w:t>1</w:t>
+      </w:r>
+    </w:p>
+    <w:p>
+      <w:pPr>
+        <w:pStyle w:val="NoSpacing"/>
+        <w:rPr>
+          <w:color w:val="C45911" w:themeColor="accent2" w:themeShade="BF"/>
+        </w:rPr>
+      </w:pPr>
+      <w:r>
+        <w:rPr>
+          <w:color w:val="C45911" w:themeColor="accent2" w:themeShade="BF"/>
+        </w:rPr>
+        <w:tab/>
         <w:t>C2</w:t>
       </w:r>
       <w:r>
@@ -1769,6 +1986,19 @@
         </w:rPr>
         <w:tab/>
       </w:r>
+      <w:r>
+        <w:rPr>
+          <w:color w:val="C45911" w:themeColor="accent2" w:themeShade="BF"/>
+        </w:rPr>
+        <w:tab/>
+        <w:t>3</w:t>
+      </w:r>
+      <w:r>
+        <w:rPr>
+          <w:color w:val="C45911" w:themeColor="accent2" w:themeShade="BF"/>
+        </w:rPr>
+        <w:t>4</w:t>
+      </w:r>
     </w:p>
     <w:p>
       <w:pPr>
@@ -1826,19 +2056,38 @@
         </w:rPr>
         <w:t>Package could not be delivered</w:t>
       </w:r>
-    </w:p>
-    <w:p>
-      <w:pPr>
-        <w:pStyle w:val="NoSpacing"/>
+      <w:r>
         <w:rPr>
           <w:color w:val="C00000"/>
         </w:rPr>
-      </w:pPr>
+        <w:tab/>
+      </w:r>
       <w:r>
         <w:rPr>
           <w:color w:val="C00000"/>
         </w:rPr>
         <w:tab/>
+        <w:t>4</w:t>
+      </w:r>
+      <w:r>
+        <w:rPr>
+          <w:color w:val="C00000"/>
+        </w:rPr>
+        <w:t>2</w:t>
+      </w:r>
+    </w:p>
+    <w:p>
+      <w:pPr>
+        <w:pStyle w:val="NoSpacing"/>
+        <w:rPr>
+          <w:color w:val="C00000"/>
+        </w:rPr>
+      </w:pPr>
+      <w:r>
+        <w:rPr>
+          <w:color w:val="C00000"/>
+        </w:rPr>
+        <w:tab/>
         <w:t>U2</w:t>
       </w:r>
       <w:r>
@@ -1889,6 +2138,25 @@
         </w:rPr>
         <w:t>updates have been given</w:t>
       </w:r>
+      <w:r>
+        <w:rPr>
+          <w:color w:val="C00000"/>
+        </w:rPr>
+        <w:tab/>
+      </w:r>
+      <w:r>
+        <w:rPr>
+          <w:color w:val="C00000"/>
+        </w:rPr>
+        <w:tab/>
+        <w:t>1</w:t>
+      </w:r>
+      <w:r>
+        <w:rPr>
+          <w:color w:val="C00000"/>
+        </w:rPr>
+        <w:t>6</w:t>
+      </w:r>
     </w:p>
     <w:p>
       <w:pPr>
@@ -1944,8 +2212,43 @@
         <w:rPr>
           <w:color w:val="3B3838" w:themeColor="background2" w:themeShade="40"/>
         </w:rPr>
+        <w:tab/>
+      </w:r>
+      <w:r>
+        <w:rPr>
+          <w:color w:val="3B3838" w:themeColor="background2" w:themeShade="40"/>
+        </w:rPr>
         <w:t>Tracking number has expired</w:t>
       </w:r>
+      <w:r>
+        <w:rPr>
+          <w:color w:val="3B3838" w:themeColor="background2" w:themeShade="40"/>
+        </w:rPr>
+        <w:tab/>
+      </w:r>
+      <w:r>
+        <w:rPr>
+          <w:color w:val="3B3838" w:themeColor="background2" w:themeShade="40"/>
+        </w:rPr>
+        <w:tab/>
+      </w:r>
+      <w:r>
+        <w:rPr>
+          <w:color w:val="3B3838" w:themeColor="background2" w:themeShade="40"/>
+        </w:rPr>
+        <w:tab/>
+      </w:r>
+      <w:r>
+        <w:rPr>
+          <w:color w:val="3B3838" w:themeColor="background2" w:themeShade="40"/>
+        </w:rPr>
+        <w:t>0</w:t>
+      </w:r>
+    </w:p>
+    <w:p>
+      <w:pPr>
+        <w:pStyle w:val="NoSpacing"/>
+      </w:pPr>
     </w:p>
     <w:p>
       <w:pPr>
@@ -3225,11 +3528,11 @@
     <w:aliases w:val="Code"/>
     <w:uiPriority w:val="1"/>
     <w:qFormat/>
-    <w:rsid w:val="00AA5024"/>
+    <w:rsid w:val="007D5E5B"/>
     <w:rPr>
       <w:rFonts w:ascii="Menlo" w:hAnsi="Menlo"/>
       <w:color w:val="7F7F7F" w:themeColor="text1" w:themeTint="80"/>
-      <w:sz w:val="18"/>
+      <w:sz w:val="16"/>
     </w:rPr>
   </w:style>
   <w:style w:type="paragraph" w:styleId="TOCHeading">
@@ -3974,7 +4277,7 @@
 </file>
 
 <file path=customXml/itemProps1.xml><?xml version="1.0" encoding="utf-8"?>
-<ds:datastoreItem xmlns:ds="http://schemas.openxmlformats.org/officeDocument/2006/customXml" ds:itemID="{E8AA74B5-8FEA-6342-BE69-47E733D05D1E}">
+<ds:datastoreItem xmlns:ds="http://schemas.openxmlformats.org/officeDocument/2006/customXml" ds:itemID="{A8DB69C8-C2E0-3148-91FD-C0EF2130A253}">
   <ds:schemaRefs>
     <ds:schemaRef ds:uri="http://schemas.openxmlformats.org/officeDocument/2006/bibliography"/>
   </ds:schemaRefs>

</xml_diff>